<commit_message>
[DOM-304] add structured acceptance tests document
</commit_message>
<xml_diff>
--- a/documentation/technical_specification/Техническое_задание.docx
+++ b/documentation/technical_specification/Техническое_задание.docx
@@ -4739,6 +4739,7 @@
               <w:pStyle w:val="aff4"/>
               <w:ind w:firstLine="0"/>
             </w:pPr>
+            <w:bookmarkStart w:id="1" w:name="_Hlk197609194"/>
             <w:r>
               <w:t>Арендатор</w:t>
             </w:r>
@@ -4865,6 +4866,8 @@
               <w:pStyle w:val="aff4"/>
               <w:ind w:firstLine="0"/>
             </w:pPr>
+            <w:bookmarkStart w:id="2" w:name="_Hlk197609213"/>
+            <w:bookmarkEnd w:id="1"/>
             <w:r>
               <w:t>Авторизованный пользователь</w:t>
             </w:r>
@@ -4942,6 +4945,7 @@
           </w:p>
         </w:tc>
       </w:tr>
+      <w:bookmarkEnd w:id="2"/>
     </w:tbl>
     <w:p>
       <w:pPr>
@@ -5260,12 +5264,12 @@
       <w:pPr>
         <w:pStyle w:val="a5"/>
       </w:pPr>
-      <w:bookmarkStart w:id="1" w:name="_Toc194527274"/>
+      <w:bookmarkStart w:id="3" w:name="_Toc194527274"/>
       <w:r>
         <w:lastRenderedPageBreak/>
         <w:t>Общие сведения</w:t>
       </w:r>
-      <w:bookmarkEnd w:id="1"/>
+      <w:bookmarkEnd w:id="3"/>
     </w:p>
     <w:p>
       <w:pPr>
@@ -5279,11 +5283,11 @@
       <w:pPr>
         <w:pStyle w:val="a6"/>
       </w:pPr>
-      <w:bookmarkStart w:id="2" w:name="_Toc194527275"/>
+      <w:bookmarkStart w:id="4" w:name="_Toc194527275"/>
       <w:r>
         <w:t>Полное наименование системы и ее условное обозначение</w:t>
       </w:r>
-      <w:bookmarkEnd w:id="2"/>
+      <w:bookmarkEnd w:id="4"/>
     </w:p>
     <w:p>
       <w:pPr>
@@ -5326,11 +5330,11 @@
       <w:pPr>
         <w:pStyle w:val="a6"/>
       </w:pPr>
-      <w:bookmarkStart w:id="3" w:name="_Toc194527276"/>
+      <w:bookmarkStart w:id="5" w:name="_Toc194527276"/>
       <w:r>
         <w:t>Наименование исполнителя и заказчика приложения</w:t>
       </w:r>
-      <w:bookmarkEnd w:id="3"/>
+      <w:bookmarkEnd w:id="5"/>
     </w:p>
     <w:p>
       <w:pPr>
@@ -5451,11 +5455,11 @@
       <w:pPr>
         <w:pStyle w:val="a6"/>
       </w:pPr>
-      <w:bookmarkStart w:id="4" w:name="_Toc194527277"/>
+      <w:bookmarkStart w:id="6" w:name="_Toc194527277"/>
       <w:r>
         <w:t>Перечень документов, на основании которых создается система</w:t>
       </w:r>
-      <w:bookmarkEnd w:id="4"/>
+      <w:bookmarkEnd w:id="6"/>
     </w:p>
     <w:p>
       <w:pPr>
@@ -5523,11 +5527,11 @@
       <w:pPr>
         <w:pStyle w:val="a6"/>
       </w:pPr>
-      <w:bookmarkStart w:id="5" w:name="_Toc194527278"/>
+      <w:bookmarkStart w:id="7" w:name="_Toc194527278"/>
       <w:r>
         <w:t>Плановый срок начала и окончания работ</w:t>
       </w:r>
-      <w:bookmarkEnd w:id="5"/>
+      <w:bookmarkEnd w:id="7"/>
     </w:p>
     <w:p>
       <w:pPr>
@@ -5552,7 +5556,7 @@
       <w:pPr>
         <w:pStyle w:val="a5"/>
       </w:pPr>
-      <w:bookmarkStart w:id="6" w:name="_Toc194527279"/>
+      <w:bookmarkStart w:id="8" w:name="_Toc194527279"/>
       <w:r>
         <w:lastRenderedPageBreak/>
         <w:t xml:space="preserve">Цели и назначение создания </w:t>
@@ -5560,7 +5564,7 @@
       <w:r>
         <w:t>автоматизированной системы</w:t>
       </w:r>
-      <w:bookmarkEnd w:id="6"/>
+      <w:bookmarkEnd w:id="8"/>
     </w:p>
     <w:p>
       <w:pPr>
@@ -5598,14 +5602,14 @@
       <w:pPr>
         <w:pStyle w:val="a6"/>
       </w:pPr>
-      <w:bookmarkStart w:id="7" w:name="_Toc194527280"/>
+      <w:bookmarkStart w:id="9" w:name="_Toc194527280"/>
       <w:r>
         <w:t xml:space="preserve">Цели создания </w:t>
       </w:r>
       <w:r>
         <w:t>АС</w:t>
       </w:r>
-      <w:bookmarkEnd w:id="7"/>
+      <w:bookmarkEnd w:id="9"/>
     </w:p>
     <w:p>
       <w:pPr>
@@ -5768,14 +5772,14 @@
       <w:pPr>
         <w:pStyle w:val="a6"/>
       </w:pPr>
-      <w:bookmarkStart w:id="8" w:name="_Toc194527281"/>
+      <w:bookmarkStart w:id="10" w:name="_Toc194527281"/>
       <w:r>
         <w:t xml:space="preserve">Назначение </w:t>
       </w:r>
       <w:r>
         <w:t>АС</w:t>
       </w:r>
-      <w:bookmarkEnd w:id="8"/>
+      <w:bookmarkEnd w:id="10"/>
     </w:p>
     <w:p>
       <w:pPr>
@@ -5813,12 +5817,12 @@
           <w:lang w:val="en-US"/>
         </w:rPr>
       </w:pPr>
-      <w:bookmarkStart w:id="9" w:name="_Toc194527282"/>
+      <w:bookmarkStart w:id="11" w:name="_Toc194527282"/>
       <w:r>
         <w:lastRenderedPageBreak/>
         <w:t>Характеристика объекта автоматизации</w:t>
       </w:r>
-      <w:bookmarkEnd w:id="9"/>
+      <w:bookmarkEnd w:id="11"/>
     </w:p>
     <w:p>
       <w:pPr>
@@ -5832,11 +5836,11 @@
       <w:pPr>
         <w:pStyle w:val="a6"/>
       </w:pPr>
-      <w:bookmarkStart w:id="10" w:name="_Toc194527283"/>
+      <w:bookmarkStart w:id="12" w:name="_Toc194527283"/>
       <w:r>
         <w:t>Краткие сведения об объекте автоматизации</w:t>
       </w:r>
-      <w:bookmarkEnd w:id="10"/>
+      <w:bookmarkEnd w:id="12"/>
     </w:p>
     <w:p>
       <w:pPr>
@@ -5874,11 +5878,11 @@
       <w:pPr>
         <w:pStyle w:val="a6"/>
       </w:pPr>
-      <w:bookmarkStart w:id="11" w:name="_Toc194527284"/>
+      <w:bookmarkStart w:id="13" w:name="_Toc194527284"/>
       <w:r>
         <w:t>Сведения об условиях эксплуатации объекта автоматизации и характеристиках окружающей среды.</w:t>
       </w:r>
-      <w:bookmarkEnd w:id="11"/>
+      <w:bookmarkEnd w:id="13"/>
     </w:p>
     <w:p>
       <w:pPr>
@@ -5922,12 +5926,12 @@
       <w:pPr>
         <w:pStyle w:val="a5"/>
       </w:pPr>
-      <w:bookmarkStart w:id="12" w:name="_Toc194527285"/>
+      <w:bookmarkStart w:id="14" w:name="_Toc194527285"/>
       <w:r>
         <w:lastRenderedPageBreak/>
         <w:t>Требования к автоматизированной системе</w:t>
       </w:r>
-      <w:bookmarkEnd w:id="12"/>
+      <w:bookmarkEnd w:id="14"/>
     </w:p>
     <w:p>
       <w:pPr>
@@ -5947,11 +5951,11 @@
       <w:pPr>
         <w:pStyle w:val="a6"/>
       </w:pPr>
-      <w:bookmarkStart w:id="13" w:name="_Toc194527286"/>
+      <w:bookmarkStart w:id="15" w:name="_Toc194527286"/>
       <w:r>
         <w:t>Требования к структуре АС в целом</w:t>
       </w:r>
-      <w:bookmarkEnd w:id="13"/>
+      <w:bookmarkEnd w:id="15"/>
     </w:p>
     <w:p>
       <w:pPr>
@@ -6081,7 +6085,7 @@
       <w:pPr>
         <w:pStyle w:val="afff0"/>
       </w:pPr>
-      <w:bookmarkStart w:id="14" w:name="_Toc194527287"/>
+      <w:bookmarkStart w:id="16" w:name="_Toc194527287"/>
       <w:r>
         <w:t>П</w:t>
       </w:r>
@@ -6100,7 +6104,7 @@
       <w:r>
         <w:t>характеристики</w:t>
       </w:r>
-      <w:bookmarkEnd w:id="14"/>
+      <w:bookmarkEnd w:id="16"/>
       <w:r>
         <w:t xml:space="preserve"> </w:t>
       </w:r>
@@ -6181,7 +6185,7 @@
       <w:pPr>
         <w:pStyle w:val="afff0"/>
       </w:pPr>
-      <w:bookmarkStart w:id="15" w:name="_Toc194527288"/>
+      <w:bookmarkStart w:id="17" w:name="_Toc194527288"/>
       <w:r>
         <w:t xml:space="preserve">Описание подсистемы </w:t>
       </w:r>
@@ -6191,7 +6195,7 @@
         </w:rPr>
         <w:t>“Back-end”</w:t>
       </w:r>
-      <w:bookmarkEnd w:id="15"/>
+      <w:bookmarkEnd w:id="17"/>
     </w:p>
     <w:p>
       <w:pPr>
@@ -6286,11 +6290,11 @@
       <w:pPr>
         <w:pStyle w:val="afff0"/>
       </w:pPr>
-      <w:bookmarkStart w:id="16" w:name="_Toc194527289"/>
+      <w:bookmarkStart w:id="18" w:name="_Toc194527289"/>
       <w:r>
         <w:t>Требования к способам и средствам связи для информационного обмена между компонентами системы</w:t>
       </w:r>
-      <w:bookmarkEnd w:id="16"/>
+      <w:bookmarkEnd w:id="18"/>
     </w:p>
     <w:p>
       <w:pPr>
@@ -6351,14 +6355,14 @@
       <w:pPr>
         <w:pStyle w:val="afff0"/>
       </w:pPr>
-      <w:bookmarkStart w:id="17" w:name="_Toc194527290"/>
+      <w:bookmarkStart w:id="19" w:name="_Toc194527290"/>
       <w:r>
         <w:t>П</w:t>
       </w:r>
       <w:r>
         <w:t>ерспективы развития, модернизации АС</w:t>
       </w:r>
-      <w:bookmarkEnd w:id="17"/>
+      <w:bookmarkEnd w:id="19"/>
     </w:p>
     <w:p>
       <w:pPr>
@@ -6419,11 +6423,11 @@
       <w:pPr>
         <w:pStyle w:val="a6"/>
       </w:pPr>
-      <w:bookmarkStart w:id="18" w:name="_Toc194527291"/>
+      <w:bookmarkStart w:id="20" w:name="_Toc194527291"/>
       <w:r>
         <w:t>Требования к функциям (задачам), выполняемым АС</w:t>
       </w:r>
-      <w:bookmarkEnd w:id="18"/>
+      <w:bookmarkEnd w:id="20"/>
     </w:p>
     <w:p>
       <w:pPr>
@@ -6438,19 +6442,7 @@
         <w:pStyle w:val="aff4"/>
       </w:pPr>
       <w:r>
-        <w:t xml:space="preserve">В таблице </w:t>
-      </w:r>
-      <w:r>
-        <w:t>2</w:t>
-      </w:r>
-      <w:r>
-        <w:t xml:space="preserve"> представлены функции, которые должны быть доступны </w:t>
-      </w:r>
-      <w:r>
-        <w:t>не</w:t>
-      </w:r>
-      <w:r>
-        <w:t xml:space="preserve">авторизованному пользователю. </w:t>
+        <w:t xml:space="preserve">В таблице 2 представлены функции, которые должны быть доступны неавторизованному пользователю. </w:t>
       </w:r>
     </w:p>
     <w:p>
@@ -6597,9 +6589,6 @@
             <w:pPr>
               <w:pStyle w:val="aff4"/>
               <w:ind w:firstLine="0"/>
-              <w:rPr>
-                <w:lang w:val="en-US"/>
-              </w:rPr>
             </w:pPr>
             <w:r>
               <w:t>Неавторизованный пользователь не должен иметь возможность зарегистрироваться в системе, используя электронную почту, которая раннее была использована для регистрации другим пользователем</w:t>
@@ -6645,13 +6634,7 @@
               <w:rPr>
                 <w:lang w:val="en-US"/>
               </w:rPr>
-              <w:t>not_auth_</w:t>
-            </w:r>
-            <w:r>
-              <w:rPr>
-                <w:lang w:val="en-US"/>
-              </w:rPr>
-              <w:t>2</w:t>
+              <w:t>not_auth_2</w:t>
             </w:r>
           </w:p>
         </w:tc>
@@ -6739,13 +6722,7 @@
                 <w:lang w:val="en-US"/>
               </w:rPr>
               <w:lastRenderedPageBreak/>
-              <w:t>not_auth_</w:t>
-            </w:r>
-            <w:r>
-              <w:rPr>
-                <w:lang w:val="en-US"/>
-              </w:rPr>
-              <w:t>3</w:t>
+              <w:t>not_auth_3</w:t>
             </w:r>
           </w:p>
         </w:tc>
@@ -6825,13 +6802,7 @@
               <w:rPr>
                 <w:lang w:val="en-US"/>
               </w:rPr>
-              <w:t>not_auth_</w:t>
-            </w:r>
-            <w:r>
-              <w:rPr>
-                <w:lang w:val="en-US"/>
-              </w:rPr>
-              <w:t>4</w:t>
+              <w:t>not_auth_4</w:t>
             </w:r>
           </w:p>
         </w:tc>
@@ -6890,13 +6861,7 @@
               <w:rPr>
                 <w:lang w:val="en-US"/>
               </w:rPr>
-              <w:t>not_auth_</w:t>
-            </w:r>
-            <w:r>
-              <w:rPr>
-                <w:lang w:val="en-US"/>
-              </w:rPr>
-              <w:t>5</w:t>
+              <w:t>not_auth_5</w:t>
             </w:r>
           </w:p>
         </w:tc>
@@ -6980,13 +6945,7 @@
                 <w:lang w:val="en-US"/>
               </w:rPr>
               <w:lastRenderedPageBreak/>
-              <w:t>not_auth_</w:t>
-            </w:r>
-            <w:r>
-              <w:rPr>
-                <w:lang w:val="en-US"/>
-              </w:rPr>
-              <w:t>6</w:t>
+              <w:t>not_auth_6</w:t>
             </w:r>
           </w:p>
         </w:tc>
@@ -7045,13 +7004,7 @@
               <w:rPr>
                 <w:lang w:val="en-US"/>
               </w:rPr>
-              <w:t>not_auth_</w:t>
-            </w:r>
-            <w:r>
-              <w:rPr>
-                <w:lang w:val="en-US"/>
-              </w:rPr>
-              <w:t>7</w:t>
+              <w:t>not_auth_7</w:t>
             </w:r>
           </w:p>
         </w:tc>
@@ -7105,13 +7058,7 @@
         <w:pStyle w:val="aff4"/>
       </w:pPr>
       <w:r>
-        <w:t xml:space="preserve">В таблице </w:t>
-      </w:r>
-      <w:r>
-        <w:t>3</w:t>
-      </w:r>
-      <w:r>
-        <w:t xml:space="preserve"> представлены функции, которые должны быть доступны </w:t>
+        <w:t xml:space="preserve">В таблице 3 представлены функции, которые должны быть доступны </w:t>
       </w:r>
       <w:r>
         <w:t xml:space="preserve">только </w:t>
@@ -7157,13 +7104,7 @@
         <w:pStyle w:val="a4"/>
       </w:pPr>
       <w:r>
-        <w:t xml:space="preserve">Функции, выполняемые системой для </w:t>
-      </w:r>
-      <w:r>
-        <w:t xml:space="preserve">авторизованного </w:t>
-      </w:r>
-      <w:r>
-        <w:t>пользователя</w:t>
+        <w:t>Функции, выполняемые системой для авторизованного пользователя</w:t>
       </w:r>
     </w:p>
     <w:tbl>
@@ -7282,13 +7223,7 @@
               <w:rPr>
                 <w:lang w:val="en-US"/>
               </w:rPr>
-              <w:t>auth_</w:t>
-            </w:r>
-            <w:r>
-              <w:rPr>
-                <w:lang w:val="en-US"/>
-              </w:rPr>
-              <w:t>2</w:t>
+              <w:t>auth_2</w:t>
             </w:r>
           </w:p>
         </w:tc>
@@ -7346,13 +7281,7 @@
                 <w:lang w:val="en-US"/>
               </w:rPr>
               <w:lastRenderedPageBreak/>
-              <w:t>auth_</w:t>
-            </w:r>
-            <w:r>
-              <w:rPr>
-                <w:lang w:val="en-US"/>
-              </w:rPr>
-              <w:t>3</w:t>
+              <w:t>auth_3</w:t>
             </w:r>
           </w:p>
         </w:tc>
@@ -7414,13 +7343,7 @@
               <w:rPr>
                 <w:lang w:val="en-US"/>
               </w:rPr>
-              <w:t>auth_</w:t>
-            </w:r>
-            <w:r>
-              <w:rPr>
-                <w:lang w:val="en-US"/>
-              </w:rPr>
-              <w:t>4</w:t>
+              <w:t>auth_4</w:t>
             </w:r>
           </w:p>
         </w:tc>
@@ -7476,13 +7399,7 @@
               <w:rPr>
                 <w:lang w:val="en-US"/>
               </w:rPr>
-              <w:t>auth_</w:t>
-            </w:r>
-            <w:r>
-              <w:rPr>
-                <w:lang w:val="en-US"/>
-              </w:rPr>
-              <w:t>5</w:t>
+              <w:t>auth_5</w:t>
             </w:r>
           </w:p>
         </w:tc>
@@ -7558,13 +7475,7 @@
                 <w:lang w:val="en-US"/>
               </w:rPr>
               <w:lastRenderedPageBreak/>
-              <w:t>auth_</w:t>
-            </w:r>
-            <w:r>
-              <w:rPr>
-                <w:lang w:val="en-US"/>
-              </w:rPr>
-              <w:t>6</w:t>
+              <w:t>auth_6</w:t>
             </w:r>
           </w:p>
         </w:tc>
@@ -8438,13 +8349,7 @@
                 <w:lang w:val="en-US"/>
               </w:rPr>
               <w:lastRenderedPageBreak/>
-              <w:t>a</w:t>
-            </w:r>
-            <w:r>
-              <w:rPr>
-                <w:lang w:val="en-US"/>
-              </w:rPr>
-              <w:t>dmin</w:t>
+              <w:t>admin</w:t>
             </w:r>
             <w:r>
               <w:t>2</w:t>
@@ -8497,13 +8402,7 @@
               <w:rPr>
                 <w:lang w:val="en-US"/>
               </w:rPr>
-              <w:t>a</w:t>
-            </w:r>
-            <w:r>
-              <w:rPr>
-                <w:lang w:val="en-US"/>
-              </w:rPr>
-              <w:t>dmin</w:t>
+              <w:t>admin</w:t>
             </w:r>
             <w:r>
               <w:t>3</w:t>
@@ -8553,13 +8452,7 @@
               <w:rPr>
                 <w:lang w:val="en-US"/>
               </w:rPr>
-              <w:t>a</w:t>
-            </w:r>
-            <w:r>
-              <w:rPr>
-                <w:lang w:val="en-US"/>
-              </w:rPr>
-              <w:t>dmin</w:t>
+              <w:t>admin</w:t>
             </w:r>
             <w:r>
               <w:t>4</w:t>
@@ -8609,13 +8502,7 @@
               <w:rPr>
                 <w:lang w:val="en-US"/>
               </w:rPr>
-              <w:t>a</w:t>
-            </w:r>
-            <w:r>
-              <w:rPr>
-                <w:lang w:val="en-US"/>
-              </w:rPr>
-              <w:t>dmin</w:t>
+              <w:t>admin</w:t>
             </w:r>
             <w:r>
               <w:t>5</w:t>
@@ -8718,7 +8605,7 @@
           <w:numId w:val="31"/>
         </w:numPr>
       </w:pPr>
-      <w:bookmarkStart w:id="19" w:name="_Toc194527292"/>
+      <w:bookmarkStart w:id="21" w:name="_Toc194527292"/>
       <w:proofErr w:type="spellStart"/>
       <w:r>
         <w:t>Микросервис</w:t>
@@ -8739,7 +8626,7 @@
       <w:r>
         <w:t xml:space="preserve"> для управления запросами</w:t>
       </w:r>
-      <w:bookmarkEnd w:id="19"/>
+      <w:bookmarkEnd w:id="21"/>
     </w:p>
     <w:p>
       <w:pPr>
@@ -8788,7 +8675,7 @@
       <w:pPr>
         <w:pStyle w:val="afff0"/>
       </w:pPr>
-      <w:bookmarkStart w:id="20" w:name="_Toc194527293"/>
+      <w:bookmarkStart w:id="22" w:name="_Toc194527293"/>
       <w:proofErr w:type="spellStart"/>
       <w:r>
         <w:t>Микросервис</w:t>
@@ -8812,7 +8699,7 @@
       <w:r>
         <w:t xml:space="preserve"> для управления запросами</w:t>
       </w:r>
-      <w:bookmarkEnd w:id="20"/>
+      <w:bookmarkEnd w:id="22"/>
     </w:p>
     <w:p>
       <w:pPr>
@@ -8955,7 +8842,7 @@
       <w:pPr>
         <w:pStyle w:val="afff0"/>
       </w:pPr>
-      <w:bookmarkStart w:id="21" w:name="_Toc194527294"/>
+      <w:bookmarkStart w:id="23" w:name="_Toc194527294"/>
       <w:proofErr w:type="spellStart"/>
       <w:r>
         <w:t>Микросервис</w:t>
@@ -8979,7 +8866,7 @@
       <w:r>
         <w:t xml:space="preserve"> для управления запросами</w:t>
       </w:r>
-      <w:bookmarkEnd w:id="21"/>
+      <w:bookmarkEnd w:id="23"/>
     </w:p>
     <w:p>
       <w:pPr>
@@ -9361,7 +9248,7 @@
       <w:pPr>
         <w:pStyle w:val="afff0"/>
       </w:pPr>
-      <w:bookmarkStart w:id="22" w:name="_Toc194527295"/>
+      <w:bookmarkStart w:id="24" w:name="_Toc194527295"/>
       <w:proofErr w:type="spellStart"/>
       <w:r>
         <w:t>Микросервис</w:t>
@@ -9391,7 +9278,7 @@
       <w:r>
         <w:t xml:space="preserve"> для управления запросами</w:t>
       </w:r>
-      <w:bookmarkEnd w:id="22"/>
+      <w:bookmarkEnd w:id="24"/>
     </w:p>
     <w:p>
       <w:pPr>
@@ -9457,11 +9344,11 @@
       <w:pPr>
         <w:pStyle w:val="afff0"/>
       </w:pPr>
-      <w:bookmarkStart w:id="23" w:name="_Toc194527296"/>
+      <w:bookmarkStart w:id="25" w:name="_Toc194527296"/>
       <w:r>
         <w:t>Мобильное приложение</w:t>
       </w:r>
-      <w:bookmarkEnd w:id="23"/>
+      <w:bookmarkEnd w:id="25"/>
     </w:p>
     <w:p>
       <w:pPr>
@@ -9487,12 +9374,12 @@
       <w:pPr>
         <w:pStyle w:val="afff0"/>
       </w:pPr>
-      <w:bookmarkStart w:id="24" w:name="_Toc194527297"/>
+      <w:bookmarkStart w:id="26" w:name="_Toc194527297"/>
       <w:r>
         <w:lastRenderedPageBreak/>
         <w:t>База данных</w:t>
       </w:r>
-      <w:bookmarkEnd w:id="24"/>
+      <w:bookmarkEnd w:id="26"/>
     </w:p>
     <w:p>
       <w:pPr>
@@ -9527,11 +9414,11 @@
       <w:pPr>
         <w:pStyle w:val="a6"/>
       </w:pPr>
-      <w:bookmarkStart w:id="25" w:name="_Toc194527298"/>
+      <w:bookmarkStart w:id="27" w:name="_Toc194527298"/>
       <w:r>
         <w:t>Требования к видам обеспечения АС</w:t>
       </w:r>
-      <w:bookmarkEnd w:id="25"/>
+      <w:bookmarkEnd w:id="27"/>
     </w:p>
     <w:p>
       <w:pPr>
@@ -9549,11 +9436,11 @@
           <w:numId w:val="17"/>
         </w:numPr>
       </w:pPr>
-      <w:bookmarkStart w:id="26" w:name="_Toc194527299"/>
+      <w:bookmarkStart w:id="28" w:name="_Toc194527299"/>
       <w:r>
         <w:t>Требования к лингвистическому обеспечению системы</w:t>
       </w:r>
-      <w:bookmarkEnd w:id="26"/>
+      <w:bookmarkEnd w:id="28"/>
     </w:p>
     <w:p>
       <w:pPr>
@@ -9583,11 +9470,11 @@
       <w:pPr>
         <w:pStyle w:val="afff0"/>
       </w:pPr>
-      <w:bookmarkStart w:id="27" w:name="_Toc194527300"/>
+      <w:bookmarkStart w:id="29" w:name="_Toc194527300"/>
       <w:r>
         <w:t>Требования к программному обеспечению системы</w:t>
       </w:r>
-      <w:bookmarkEnd w:id="27"/>
+      <w:bookmarkEnd w:id="29"/>
     </w:p>
     <w:p>
       <w:pPr>
@@ -9685,11 +9572,11 @@
       <w:pPr>
         <w:pStyle w:val="a6"/>
       </w:pPr>
-      <w:bookmarkStart w:id="28" w:name="_Toc194527301"/>
+      <w:bookmarkStart w:id="30" w:name="_Toc194527301"/>
       <w:r>
         <w:t>Общие технические требования</w:t>
       </w:r>
-      <w:bookmarkEnd w:id="28"/>
+      <w:bookmarkEnd w:id="30"/>
     </w:p>
     <w:p>
       <w:pPr>
@@ -9707,11 +9594,11 @@
           <w:numId w:val="16"/>
         </w:numPr>
       </w:pPr>
-      <w:bookmarkStart w:id="29" w:name="_Toc194527302"/>
+      <w:bookmarkStart w:id="31" w:name="_Toc194527302"/>
       <w:r>
         <w:t>Требования к надежности</w:t>
       </w:r>
-      <w:bookmarkEnd w:id="29"/>
+      <w:bookmarkEnd w:id="31"/>
     </w:p>
     <w:p>
       <w:pPr>
@@ -9815,11 +9702,11 @@
       <w:pPr>
         <w:pStyle w:val="afff0"/>
       </w:pPr>
-      <w:bookmarkStart w:id="30" w:name="_Toc194527303"/>
+      <w:bookmarkStart w:id="32" w:name="_Toc194527303"/>
       <w:r>
         <w:t>Требования к безопасности</w:t>
       </w:r>
-      <w:bookmarkEnd w:id="30"/>
+      <w:bookmarkEnd w:id="32"/>
     </w:p>
     <w:p>
       <w:pPr>
@@ -9935,11 +9822,11 @@
       <w:pPr>
         <w:pStyle w:val="afff0"/>
       </w:pPr>
-      <w:bookmarkStart w:id="31" w:name="_Toc194527304"/>
+      <w:bookmarkStart w:id="33" w:name="_Toc194527304"/>
       <w:r>
         <w:t>Ограничения на сложность пароля</w:t>
       </w:r>
-      <w:bookmarkEnd w:id="31"/>
+      <w:bookmarkEnd w:id="33"/>
     </w:p>
     <w:p>
       <w:pPr>
@@ -9991,7 +9878,15 @@
       </w:r>
       <w:proofErr w:type="gramEnd"/>
       <w:r>
-        <w:t>!@#$%^&amp;*()+-</w:t>
+        <w:t>!@#$%^&amp;*</w:t>
+      </w:r>
+      <w:proofErr w:type="gramStart"/>
+      <w:r>
+        <w:t>()+</w:t>
+      </w:r>
+      <w:proofErr w:type="gramEnd"/>
+      <w:r>
+        <w:t>-</w:t>
       </w:r>
       <w:r>
         <w:t>»</w:t>
@@ -10058,12 +9953,12 @@
       <w:pPr>
         <w:pStyle w:val="afff0"/>
       </w:pPr>
-      <w:bookmarkStart w:id="32" w:name="_Toc194527305"/>
+      <w:bookmarkStart w:id="34" w:name="_Toc194527305"/>
       <w:r>
         <w:lastRenderedPageBreak/>
         <w:t>Ограничения производительности</w:t>
       </w:r>
-      <w:bookmarkEnd w:id="32"/>
+      <w:bookmarkEnd w:id="34"/>
     </w:p>
     <w:p>
       <w:pPr>
@@ -10122,12 +10017,12 @@
       <w:pPr>
         <w:pStyle w:val="a5"/>
       </w:pPr>
-      <w:bookmarkStart w:id="33" w:name="_Toc194527306"/>
+      <w:bookmarkStart w:id="35" w:name="_Toc194527306"/>
       <w:r>
         <w:lastRenderedPageBreak/>
         <w:t>Состав и содержание работ по созданию автоматизированной системы</w:t>
       </w:r>
-      <w:bookmarkEnd w:id="33"/>
+      <w:bookmarkEnd w:id="35"/>
     </w:p>
     <w:p>
       <w:pPr>
@@ -11215,12 +11110,12 @@
       <w:pPr>
         <w:pStyle w:val="a5"/>
       </w:pPr>
-      <w:bookmarkStart w:id="34" w:name="_Toc194527307"/>
+      <w:bookmarkStart w:id="36" w:name="_Toc194527307"/>
       <w:r>
         <w:lastRenderedPageBreak/>
         <w:t>Порядок разработки автоматизированной системы</w:t>
       </w:r>
-      <w:bookmarkEnd w:id="34"/>
+      <w:bookmarkEnd w:id="36"/>
     </w:p>
     <w:p>
       <w:pPr>
@@ -11454,12 +11349,12 @@
       <w:pPr>
         <w:pStyle w:val="a5"/>
       </w:pPr>
-      <w:bookmarkStart w:id="35" w:name="_Toc194527308"/>
+      <w:bookmarkStart w:id="37" w:name="_Toc194527308"/>
       <w:r>
         <w:lastRenderedPageBreak/>
         <w:t>Порядок контроля и приемки автоматизированной системы</w:t>
       </w:r>
-      <w:bookmarkEnd w:id="35"/>
+      <w:bookmarkEnd w:id="37"/>
     </w:p>
     <w:p>
       <w:pPr>
@@ -11482,7 +11377,7 @@
       <w:pPr>
         <w:pStyle w:val="a4"/>
       </w:pPr>
-      <w:bookmarkStart w:id="36" w:name="_Hlk193550413"/>
+      <w:bookmarkStart w:id="38" w:name="_Hlk193550413"/>
       <w:r>
         <w:t>Этапы контроля</w:t>
       </w:r>
@@ -11590,7 +11485,7 @@
           </w:p>
         </w:tc>
       </w:tr>
-      <w:bookmarkEnd w:id="36"/>
+      <w:bookmarkEnd w:id="38"/>
       <w:tr>
         <w:tc>
           <w:tcPr>
@@ -11685,12 +11580,12 @@
       <w:pPr>
         <w:pStyle w:val="a5"/>
       </w:pPr>
-      <w:bookmarkStart w:id="37" w:name="_Toc194527309"/>
+      <w:bookmarkStart w:id="39" w:name="_Toc194527309"/>
       <w:r>
         <w:lastRenderedPageBreak/>
         <w:t>Требования к составу и содержанию работ по подготовке объекта автоматизации к вводу автоматизированной системы в действие</w:t>
       </w:r>
-      <w:bookmarkEnd w:id="37"/>
+      <w:bookmarkEnd w:id="39"/>
     </w:p>
     <w:p>
       <w:pPr>
@@ -11719,12 +11614,12 @@
       <w:pPr>
         <w:pStyle w:val="a5"/>
       </w:pPr>
-      <w:bookmarkStart w:id="38" w:name="_Toc194527310"/>
+      <w:bookmarkStart w:id="40" w:name="_Toc194527310"/>
       <w:r>
         <w:lastRenderedPageBreak/>
         <w:t>Требования к документированию</w:t>
       </w:r>
-      <w:bookmarkEnd w:id="38"/>
+      <w:bookmarkEnd w:id="40"/>
     </w:p>
     <w:p>
       <w:pPr>
@@ -11776,12 +11671,12 @@
       <w:pPr>
         <w:pStyle w:val="a5"/>
       </w:pPr>
-      <w:bookmarkStart w:id="39" w:name="_Toc194527311"/>
+      <w:bookmarkStart w:id="41" w:name="_Toc194527311"/>
       <w:r>
         <w:lastRenderedPageBreak/>
         <w:t>Источники разработки</w:t>
       </w:r>
-      <w:bookmarkEnd w:id="39"/>
+      <w:bookmarkEnd w:id="41"/>
     </w:p>
     <w:p>
       <w:pPr>
@@ -11859,14 +11754,14 @@
       <w:pPr>
         <w:pStyle w:val="afff2"/>
       </w:pPr>
-      <w:bookmarkStart w:id="40" w:name="_Toc46"/>
-      <w:bookmarkStart w:id="41" w:name="_Toc194527312"/>
+      <w:bookmarkStart w:id="42" w:name="_Toc46"/>
+      <w:bookmarkStart w:id="43" w:name="_Toc194527312"/>
       <w:r>
         <w:lastRenderedPageBreak/>
         <w:t>ПРИЛОЖЕНИЕ А</w:t>
       </w:r>
-      <w:bookmarkEnd w:id="40"/>
-      <w:bookmarkEnd w:id="41"/>
+      <w:bookmarkEnd w:id="42"/>
+      <w:bookmarkEnd w:id="43"/>
     </w:p>
     <w:p>
       <w:pPr>

</xml_diff>

<commit_message>
[DOM-304] add all acceptance scenarios skeleton and there tracing to ts
</commit_message>
<xml_diff>
--- a/documentation/technical_specification/Техническое_задание.docx
+++ b/documentation/technical_specification/Техническое_задание.docx
@@ -4273,13 +4273,8 @@
               <w:ind w:firstLine="0"/>
             </w:pPr>
             <w:r>
-              <w:t>Back-</w:t>
-            </w:r>
-            <w:proofErr w:type="spellStart"/>
-            <w:r>
-              <w:t>end</w:t>
-            </w:r>
-            <w:proofErr w:type="spellEnd"/>
+              <w:t>Back-end</w:t>
+            </w:r>
           </w:p>
         </w:tc>
         <w:tc>
@@ -4319,11 +4314,9 @@
               <w:pStyle w:val="aff4"/>
               <w:ind w:firstLine="0"/>
             </w:pPr>
-            <w:proofErr w:type="spellStart"/>
             <w:r>
               <w:t>Git</w:t>
             </w:r>
-            <w:proofErr w:type="spellEnd"/>
           </w:p>
         </w:tc>
         <w:tc>
@@ -4357,11 +4350,9 @@
               <w:pStyle w:val="aff4"/>
               <w:ind w:firstLine="0"/>
             </w:pPr>
-            <w:proofErr w:type="spellStart"/>
             <w:r>
               <w:t>GitHub</w:t>
             </w:r>
-            <w:proofErr w:type="spellEnd"/>
           </w:p>
         </w:tc>
         <w:tc>
@@ -4377,15 +4368,7 @@
               <w:t>П</w:t>
             </w:r>
             <w:r>
-              <w:t xml:space="preserve">латформа для хостинга проектов на базе </w:t>
-            </w:r>
-            <w:proofErr w:type="spellStart"/>
-            <w:r>
-              <w:t>Git</w:t>
-            </w:r>
-            <w:proofErr w:type="spellEnd"/>
-            <w:r>
-              <w:t>, которая обеспечивает возможность хранения кода, управления задачами, рецензирования кода и совместной работы над проектами</w:t>
+              <w:t>латформа для хостинга проектов на базе Git, которая обеспечивает возможность хранения кода, управления задачами, рецензирования кода и совместной работы над проектами</w:t>
             </w:r>
             <w:r>
               <w:t>.</w:t>
@@ -4475,11 +4458,9 @@
               <w:pStyle w:val="aff4"/>
               <w:ind w:firstLine="0"/>
             </w:pPr>
-            <w:proofErr w:type="spellStart"/>
             <w:r>
               <w:t>iOS</w:t>
             </w:r>
-            <w:proofErr w:type="spellEnd"/>
           </w:p>
         </w:tc>
         <w:tc>
@@ -4606,11 +4587,9 @@
               <w:pStyle w:val="aff4"/>
               <w:ind w:firstLine="0"/>
             </w:pPr>
-            <w:proofErr w:type="spellStart"/>
             <w:r>
               <w:t>PostgreSQL</w:t>
             </w:r>
-            <w:proofErr w:type="spellEnd"/>
           </w:p>
         </w:tc>
         <w:tc>
@@ -4680,11 +4659,9 @@
               <w:pStyle w:val="aff4"/>
               <w:ind w:firstLine="0"/>
             </w:pPr>
-            <w:proofErr w:type="spellStart"/>
             <w:r>
               <w:t>UIKit</w:t>
             </w:r>
-            <w:proofErr w:type="spellEnd"/>
           </w:p>
         </w:tc>
         <w:tc>
@@ -4702,27 +4679,12 @@
             <w:r>
               <w:t xml:space="preserve">реда разработки приложений и набор инструментов для создания графического интерфейса пользователя от Apple Inc., используемый для создания приложений для операционных систем </w:t>
             </w:r>
-            <w:proofErr w:type="spellStart"/>
             <w:r>
               <w:t>iOS</w:t>
             </w:r>
-            <w:proofErr w:type="spellEnd"/>
-            <w:r>
-              <w:t xml:space="preserve">, </w:t>
-            </w:r>
-            <w:proofErr w:type="spellStart"/>
-            <w:r>
-              <w:t>iPadOS</w:t>
-            </w:r>
-            <w:proofErr w:type="spellEnd"/>
-            <w:r>
-              <w:t xml:space="preserve"> и </w:t>
-            </w:r>
-            <w:proofErr w:type="spellStart"/>
-            <w:r>
-              <w:t>tvOS</w:t>
-            </w:r>
-            <w:proofErr w:type="spellEnd"/>
+            <w:r>
+              <w:t>, iPadOS и tvOS</w:t>
+            </w:r>
             <w:r>
               <w:t>.</w:t>
             </w:r>
@@ -5225,11 +5187,9 @@
               <w:pStyle w:val="aff4"/>
               <w:ind w:firstLine="0"/>
             </w:pPr>
-            <w:proofErr w:type="spellStart"/>
             <w:r>
               <w:t>Эндпоинт</w:t>
             </w:r>
-            <w:proofErr w:type="spellEnd"/>
           </w:p>
         </w:tc>
         <w:tc>
@@ -5406,13 +5366,8 @@
       <w:pPr>
         <w:pStyle w:val="a8"/>
       </w:pPr>
-      <w:proofErr w:type="spellStart"/>
-      <w:r>
-        <w:t>Шапор</w:t>
-      </w:r>
-      <w:proofErr w:type="spellEnd"/>
-      <w:r>
-        <w:t xml:space="preserve"> Артем Сергеевич</w:t>
+      <w:r>
+        <w:t>Шапор Артем Сергеевич</w:t>
       </w:r>
       <w:r>
         <w:rPr>
@@ -5425,13 +5380,8 @@
       <w:pPr>
         <w:pStyle w:val="a8"/>
       </w:pPr>
-      <w:proofErr w:type="spellStart"/>
-      <w:r>
-        <w:t>Пустыльник</w:t>
-      </w:r>
-      <w:proofErr w:type="spellEnd"/>
-      <w:r>
-        <w:t xml:space="preserve"> Игорь Владиславович</w:t>
+      <w:r>
+        <w:t>Пустыльник Игорь Владиславович</w:t>
       </w:r>
       <w:r>
         <w:rPr>
@@ -6134,15 +6084,7 @@
         <w:pStyle w:val="a8"/>
       </w:pPr>
       <w:r>
-        <w:t>Back-</w:t>
-      </w:r>
-      <w:proofErr w:type="spellStart"/>
-      <w:r>
-        <w:t>end</w:t>
-      </w:r>
-      <w:proofErr w:type="spellEnd"/>
-      <w:r>
-        <w:t xml:space="preserve"> приложени</w:t>
+        <w:t>Back-end приложени</w:t>
       </w:r>
       <w:r>
         <w:t>е</w:t>
@@ -6164,11 +6106,9 @@
       <w:r>
         <w:t xml:space="preserve">Мобильное приложение для операционной системы </w:t>
       </w:r>
-      <w:proofErr w:type="spellStart"/>
       <w:r>
         <w:t>iOS</w:t>
       </w:r>
-      <w:proofErr w:type="spellEnd"/>
       <w:r>
         <w:t>;</w:t>
       </w:r>
@@ -6209,15 +6149,7 @@
         <w:t>должна быть</w:t>
       </w:r>
       <w:r>
-        <w:t xml:space="preserve"> выполнена в виде 4 </w:t>
-      </w:r>
-      <w:proofErr w:type="spellStart"/>
-      <w:r>
-        <w:t>микросервисов</w:t>
-      </w:r>
-      <w:proofErr w:type="spellEnd"/>
-      <w:r>
-        <w:t>:</w:t>
+        <w:t xml:space="preserve"> выполнена в виде 4 микросервисов:</w:t>
       </w:r>
     </w:p>
     <w:p>
@@ -6233,15 +6165,7 @@
         <w:pStyle w:val="a8"/>
       </w:pPr>
       <w:r>
-        <w:t>“</w:t>
-      </w:r>
-      <w:proofErr w:type="spellStart"/>
-      <w:r>
-        <w:t>Authentication</w:t>
-      </w:r>
-      <w:proofErr w:type="spellEnd"/>
-      <w:r>
-        <w:t>” для авторизации, регистрации и проверки токена;</w:t>
+        <w:t>“Authentication” для авторизации, регистрации и проверки токена;</w:t>
       </w:r>
     </w:p>
     <w:p>
@@ -6258,15 +6182,7 @@
         <w:pStyle w:val="a8"/>
       </w:pPr>
       <w:r>
-        <w:t>“</w:t>
-      </w:r>
-      <w:proofErr w:type="spellStart"/>
-      <w:r>
-        <w:t>Notifications</w:t>
-      </w:r>
-      <w:proofErr w:type="spellEnd"/>
-      <w:r>
-        <w:t>” для отправки уведомлений.</w:t>
+        <w:t>“Notifications” для отправки уведомлений.</w:t>
       </w:r>
     </w:p>
     <w:p>
@@ -6369,15 +6285,7 @@
         <w:pStyle w:val="aff4"/>
       </w:pPr>
       <w:r>
-        <w:t>Back-</w:t>
-      </w:r>
-      <w:proofErr w:type="spellStart"/>
-      <w:r>
-        <w:t>end</w:t>
-      </w:r>
-      <w:proofErr w:type="spellEnd"/>
-      <w:r>
-        <w:t xml:space="preserve"> приложение данной системы должно предоставлять интерфейс взаимодействия в соответствии с REST API, что даст возможность использовать его на любом клиенте. Это позволит в будущем создать новое клиентское приложение без изменения серверной части данной системы.</w:t>
+        <w:t>Back-end приложение данной системы должно предоставлять интерфейс взаимодействия в соответствии с REST API, что даст возможность использовать его на любом клиенте. Это позволит в будущем создать новое клиентское приложение без изменения серверной части данной системы.</w:t>
       </w:r>
     </w:p>
     <w:p>
@@ -6385,29 +6293,13 @@
         <w:pStyle w:val="aff4"/>
       </w:pPr>
       <w:r>
-        <w:t>Back-</w:t>
-      </w:r>
-      <w:proofErr w:type="spellStart"/>
-      <w:r>
-        <w:t>end</w:t>
-      </w:r>
-      <w:proofErr w:type="spellEnd"/>
-      <w:r>
-        <w:t xml:space="preserve"> приложение данной системы </w:t>
+        <w:t xml:space="preserve">Back-end приложение данной системы </w:t>
       </w:r>
       <w:r>
         <w:t xml:space="preserve">должно быть </w:t>
       </w:r>
       <w:r>
-        <w:t xml:space="preserve">построено на </w:t>
-      </w:r>
-      <w:proofErr w:type="spellStart"/>
-      <w:r>
-        <w:t>микросервисной</w:t>
-      </w:r>
-      <w:proofErr w:type="spellEnd"/>
-      <w:r>
-        <w:t xml:space="preserve"> архитектуре, что позвол</w:t>
+        <w:t>построено на микросервисной архитектуре, что позвол</w:t>
       </w:r>
       <w:r>
         <w:t>ит</w:t>
@@ -7018,7 +6910,10 @@
               <w:ind w:firstLine="0"/>
             </w:pPr>
             <w:r>
-              <w:t>Просмотр доступных дат при оформлении отклика</w:t>
+              <w:t xml:space="preserve">Просмотр доступных дат при </w:t>
+            </w:r>
+            <w:r>
+              <w:t>просмотре объявления</w:t>
             </w:r>
           </w:p>
         </w:tc>
@@ -7026,15 +6921,6 @@
           <w:tcPr>
             <w:tcW w:w="4872" w:type="dxa"/>
           </w:tcPr>
-          <w:p>
-            <w:pPr>
-              <w:pStyle w:val="aff4"/>
-              <w:ind w:firstLine="0"/>
-            </w:pPr>
-            <w:r>
-              <w:t>Просмотр доступных дат при оформлении отклика должен быть доступен только авторизованным пользователям;</w:t>
-            </w:r>
-          </w:p>
           <w:p>
             <w:pPr>
               <w:pStyle w:val="aff4"/>
@@ -7260,7 +7146,6 @@
               <w:ind w:firstLine="0"/>
             </w:pPr>
             <w:r>
-              <w:lastRenderedPageBreak/>
               <w:t>Обновление пароля должно требовать введение текущего пароля.</w:t>
             </w:r>
           </w:p>
@@ -7454,7 +7339,6 @@
               <w:ind w:firstLine="0"/>
             </w:pPr>
             <w:r>
-              <w:lastRenderedPageBreak/>
               <w:t>При публикации должна быть указана цена или запись о том, что она договорная.</w:t>
             </w:r>
           </w:p>
@@ -7784,11 +7668,11 @@
               <w:ind w:firstLine="0"/>
             </w:pPr>
             <w:r>
-              <w:t xml:space="preserve">Получение уведомлений на электронную </w:t>
+              <w:t xml:space="preserve">Получение уведомлений на электронную почту при откликах, </w:t>
             </w:r>
             <w:r>
               <w:lastRenderedPageBreak/>
-              <w:t>почту при откликах, принадлежащих пользователю</w:t>
+              <w:t>принадлежащих пользователю</w:t>
             </w:r>
           </w:p>
         </w:tc>
@@ -7812,7 +7696,6 @@
               <w:ind w:firstLine="0"/>
             </w:pPr>
             <w:r>
-              <w:lastRenderedPageBreak/>
               <w:t>Уведомление должно приходить, если был оставлен отклик на объявление, созданное данным пользователем;</w:t>
             </w:r>
           </w:p>
@@ -7822,6 +7705,7 @@
               <w:ind w:firstLine="0"/>
             </w:pPr>
             <w:r>
+              <w:lastRenderedPageBreak/>
               <w:t>Уведомление должно приходить на электронную почту, указанную в профиле пользователя.</w:t>
             </w:r>
           </w:p>
@@ -8025,7 +7909,6 @@
               <w:rPr>
                 <w:lang w:val="en-US"/>
               </w:rPr>
-              <w:lastRenderedPageBreak/>
               <w:t>auth_1</w:t>
             </w:r>
             <w:r>
@@ -8043,7 +7926,11 @@
               <w:ind w:firstLine="0"/>
             </w:pPr>
             <w:r>
-              <w:t>Просмотр своего списка избранных объявлений</w:t>
+              <w:t xml:space="preserve">Просмотр своего списка </w:t>
+            </w:r>
+            <w:r>
+              <w:lastRenderedPageBreak/>
+              <w:t>избранных объявлений</w:t>
             </w:r>
           </w:p>
         </w:tc>
@@ -8057,13 +7944,18 @@
               <w:ind w:firstLine="0"/>
             </w:pPr>
             <w:r>
+              <w:lastRenderedPageBreak/>
               <w:t>Д</w:t>
             </w:r>
             <w:r>
               <w:t xml:space="preserve">олжна предоставляться возможность просмотра списка </w:t>
             </w:r>
             <w:r>
-              <w:t>объявлений, находящихся в списке избранных объявлений пользователя.</w:t>
+              <w:t xml:space="preserve">объявлений, </w:t>
+            </w:r>
+            <w:r>
+              <w:lastRenderedPageBreak/>
+              <w:t>находящихся в списке избранных объявлений пользователя.</w:t>
             </w:r>
           </w:p>
         </w:tc>
@@ -8082,6 +7974,7 @@
               <w:rPr>
                 <w:lang w:val="en-US"/>
               </w:rPr>
+              <w:lastRenderedPageBreak/>
               <w:t>auth_1</w:t>
             </w:r>
             <w:r>
@@ -8301,7 +8194,16 @@
               <w:rPr>
                 <w:lang w:val="en-US"/>
               </w:rPr>
-              <w:t>dmin1</w:t>
+              <w:t>dmin</w:t>
+            </w:r>
+            <w:r>
+              <w:t>_</w:t>
+            </w:r>
+            <w:r>
+              <w:rPr>
+                <w:lang w:val="en-US"/>
+              </w:rPr>
+              <w:t>1</w:t>
             </w:r>
           </w:p>
         </w:tc>
@@ -8349,7 +8251,19 @@
                 <w:lang w:val="en-US"/>
               </w:rPr>
               <w:lastRenderedPageBreak/>
-              <w:t>admin</w:t>
+              <w:t>a</w:t>
+            </w:r>
+            <w:r>
+              <w:rPr>
+                <w:lang w:val="en-US"/>
+              </w:rPr>
+              <w:t>dmin</w:t>
+            </w:r>
+            <w:r>
+              <w:rPr>
+                <w:lang w:val="en-US"/>
+              </w:rPr>
+              <w:t>_</w:t>
             </w:r>
             <w:r>
               <w:t>2</w:t>
@@ -8402,7 +8316,19 @@
               <w:rPr>
                 <w:lang w:val="en-US"/>
               </w:rPr>
-              <w:t>admin</w:t>
+              <w:t>a</w:t>
+            </w:r>
+            <w:r>
+              <w:rPr>
+                <w:lang w:val="en-US"/>
+              </w:rPr>
+              <w:t>dmin</w:t>
+            </w:r>
+            <w:r>
+              <w:rPr>
+                <w:lang w:val="en-US"/>
+              </w:rPr>
+              <w:t>_</w:t>
             </w:r>
             <w:r>
               <w:t>3</w:t>
@@ -8452,7 +8378,19 @@
               <w:rPr>
                 <w:lang w:val="en-US"/>
               </w:rPr>
-              <w:t>admin</w:t>
+              <w:t>a</w:t>
+            </w:r>
+            <w:r>
+              <w:rPr>
+                <w:lang w:val="en-US"/>
+              </w:rPr>
+              <w:t>dmin</w:t>
+            </w:r>
+            <w:r>
+              <w:rPr>
+                <w:lang w:val="en-US"/>
+              </w:rPr>
+              <w:t>_</w:t>
             </w:r>
             <w:r>
               <w:t>4</w:t>
@@ -8502,7 +8440,19 @@
               <w:rPr>
                 <w:lang w:val="en-US"/>
               </w:rPr>
-              <w:t>admin</w:t>
+              <w:t>a</w:t>
+            </w:r>
+            <w:r>
+              <w:rPr>
+                <w:lang w:val="en-US"/>
+              </w:rPr>
+              <w:t>dmin</w:t>
+            </w:r>
+            <w:r>
+              <w:rPr>
+                <w:lang w:val="en-US"/>
+              </w:rPr>
+              <w:t>_</w:t>
             </w:r>
             <w:r>
               <w:t>5</w:t>
@@ -8606,13 +8556,8 @@
         </w:numPr>
       </w:pPr>
       <w:bookmarkStart w:id="21" w:name="_Toc194527292"/>
-      <w:proofErr w:type="spellStart"/>
-      <w:r>
-        <w:t>Микросервис</w:t>
-      </w:r>
-      <w:proofErr w:type="spellEnd"/>
-      <w:r>
-        <w:t xml:space="preserve"> </w:t>
+      <w:r>
+        <w:t xml:space="preserve">Микросервис </w:t>
       </w:r>
       <w:r>
         <w:t>“</w:t>
@@ -8660,13 +8605,8 @@
         <w:t>на быть реализована возможность</w:t>
       </w:r>
       <w:r>
-        <w:t xml:space="preserve"> перенаправлять входящие HTTP-запросы к соответствующим </w:t>
-      </w:r>
-      <w:proofErr w:type="spellStart"/>
-      <w:r>
-        <w:t>микросервисам</w:t>
-      </w:r>
-      <w:proofErr w:type="spellEnd"/>
+        <w:t xml:space="preserve"> перенаправлять входящие HTTP-запросы к соответствующим микросервисам</w:t>
+      </w:r>
       <w:r>
         <w:t>.</w:t>
       </w:r>
@@ -8676,13 +8616,8 @@
         <w:pStyle w:val="afff0"/>
       </w:pPr>
       <w:bookmarkStart w:id="22" w:name="_Toc194527293"/>
-      <w:proofErr w:type="spellStart"/>
-      <w:r>
-        <w:t>Микросервис</w:t>
-      </w:r>
-      <w:proofErr w:type="spellEnd"/>
-      <w:r>
-        <w:t xml:space="preserve"> </w:t>
+      <w:r>
+        <w:t xml:space="preserve">Микросервис </w:t>
       </w:r>
       <w:r>
         <w:t>“</w:t>
@@ -8720,13 +8655,8 @@
       <w:r>
         <w:t xml:space="preserve"> за управление процессами аутентификации и авторизации пользователей. </w:t>
       </w:r>
-      <w:proofErr w:type="spellStart"/>
-      <w:r>
-        <w:t>Микросервис</w:t>
-      </w:r>
-      <w:proofErr w:type="spellEnd"/>
-      <w:r>
-        <w:t xml:space="preserve"> должен</w:t>
+      <w:r>
+        <w:t>Микросервис должен</w:t>
       </w:r>
       <w:r>
         <w:t xml:space="preserve"> обеспечиват</w:t>
@@ -8843,13 +8773,8 @@
         <w:pStyle w:val="afff0"/>
       </w:pPr>
       <w:bookmarkStart w:id="23" w:name="_Toc194527294"/>
-      <w:proofErr w:type="spellStart"/>
-      <w:r>
-        <w:t>Микросервис</w:t>
-      </w:r>
-      <w:proofErr w:type="spellEnd"/>
-      <w:r>
-        <w:t xml:space="preserve"> </w:t>
+      <w:r>
+        <w:t xml:space="preserve">Микросервис </w:t>
       </w:r>
       <w:r>
         <w:t>“</w:t>
@@ -9249,13 +9174,8 @@
         <w:pStyle w:val="afff0"/>
       </w:pPr>
       <w:bookmarkStart w:id="24" w:name="_Toc194527295"/>
-      <w:proofErr w:type="spellStart"/>
-      <w:r>
-        <w:t>Микросервис</w:t>
-      </w:r>
-      <w:proofErr w:type="spellEnd"/>
-      <w:r>
-        <w:t xml:space="preserve"> </w:t>
+      <w:r>
+        <w:t xml:space="preserve">Микросервис </w:t>
       </w:r>
       <w:r>
         <w:t>“</w:t>
@@ -9302,15 +9222,7 @@
         <w:t xml:space="preserve">К функциональности </w:t>
       </w:r>
       <w:r>
-        <w:t xml:space="preserve">этого </w:t>
-      </w:r>
-      <w:proofErr w:type="spellStart"/>
-      <w:r>
-        <w:t>микросервиса</w:t>
-      </w:r>
-      <w:proofErr w:type="spellEnd"/>
-      <w:r>
-        <w:t xml:space="preserve"> </w:t>
+        <w:t xml:space="preserve">этого микросервиса </w:t>
       </w:r>
       <w:r>
         <w:t>выдвигаются следующие требования:</w:t>
@@ -9537,11 +9449,9 @@
       <w:pPr>
         <w:pStyle w:val="a8"/>
       </w:pPr>
-      <w:proofErr w:type="spellStart"/>
       <w:r>
         <w:t>UIKit</w:t>
       </w:r>
-      <w:proofErr w:type="spellEnd"/>
       <w:r>
         <w:t>.</w:t>
       </w:r>
@@ -9557,15 +9467,7 @@
         <w:t xml:space="preserve">ет использоваться </w:t>
       </w:r>
       <w:r>
-        <w:t xml:space="preserve">СУБД </w:t>
-      </w:r>
-      <w:proofErr w:type="spellStart"/>
-      <w:r>
-        <w:t>PostgreSQL</w:t>
-      </w:r>
-      <w:proofErr w:type="spellEnd"/>
-      <w:r>
-        <w:t>.</w:t>
+        <w:t>СУБД PostgreSQL.</w:t>
       </w:r>
     </w:p>
     <w:p>
@@ -9641,15 +9543,7 @@
         <w:pStyle w:val="aff4"/>
       </w:pPr>
       <w:r>
-        <w:t>Back-</w:t>
-      </w:r>
-      <w:proofErr w:type="spellStart"/>
-      <w:r>
-        <w:t>end</w:t>
-      </w:r>
-      <w:proofErr w:type="spellEnd"/>
-      <w:r>
-        <w:t xml:space="preserve"> приложение </w:t>
+        <w:t xml:space="preserve">Back-end приложение </w:t>
       </w:r>
       <w:r>
         <w:t xml:space="preserve">должно быть </w:t>
@@ -9657,13 +9551,8 @@
       <w:r>
         <w:t xml:space="preserve">спроектировано по принципам </w:t>
       </w:r>
-      <w:proofErr w:type="spellStart"/>
-      <w:r>
-        <w:t>микросервисной</w:t>
-      </w:r>
-      <w:proofErr w:type="spellEnd"/>
-      <w:r>
-        <w:t xml:space="preserve"> архитектур</w:t>
+      <w:r>
+        <w:t>микросервисной архитектур</w:t>
       </w:r>
       <w:r>
         <w:t>ы</w:t>
@@ -9675,15 +9564,7 @@
         <w:t>включая</w:t>
       </w:r>
       <w:r>
-        <w:t xml:space="preserve"> возможность репликации необходимых </w:t>
-      </w:r>
-      <w:proofErr w:type="spellStart"/>
-      <w:r>
-        <w:t>микросервисов</w:t>
-      </w:r>
-      <w:proofErr w:type="spellEnd"/>
-      <w:r>
-        <w:t xml:space="preserve">, что </w:t>
+        <w:t xml:space="preserve"> возможность репликации необходимых микросервисов, что </w:t>
       </w:r>
       <w:r>
         <w:t xml:space="preserve">должно </w:t>
@@ -9799,13 +9680,8 @@
         <w:t xml:space="preserve">. Время </w:t>
       </w:r>
       <w:r>
-        <w:t xml:space="preserve">жизни токена, то есть периода, когда он действителен должно быть ограничено по </w:t>
-      </w:r>
-      <w:proofErr w:type="spellStart"/>
-      <w:r>
-        <w:t>вермени</w:t>
-      </w:r>
-      <w:proofErr w:type="spellEnd"/>
+        <w:t>жизни токена, то есть периода, когда он действителен должно быть ограничено по вермени</w:t>
+      </w:r>
       <w:r>
         <w:t>;</w:t>
       </w:r>
@@ -9847,15 +9723,7 @@
         <w:t>должны входить</w:t>
       </w:r>
       <w:r>
-        <w:t xml:space="preserve"> только символы латиницы A-</w:t>
-      </w:r>
-      <w:proofErr w:type="spellStart"/>
-      <w:r>
-        <w:t>Za</w:t>
-      </w:r>
-      <w:proofErr w:type="spellEnd"/>
-      <w:r>
-        <w:t xml:space="preserve">-z, цифры 0-9 и специальные символы. </w:t>
+        <w:t xml:space="preserve"> только символы латиницы A-Za-z, цифры 0-9 и специальные символы. </w:t>
       </w:r>
       <w:r>
         <w:t>Под спецсимволами подразумеваются символы, указанные в к</w:t>
@@ -9869,24 +9737,11 @@
       <w:r>
         <w:t xml:space="preserve">: </w:t>
       </w:r>
-      <w:proofErr w:type="gramStart"/>
       <w:r>
         <w:t>«</w:t>
       </w:r>
       <w:r>
-        <w:t>.~</w:t>
-      </w:r>
-      <w:proofErr w:type="gramEnd"/>
-      <w:r>
-        <w:t>!@#$%^&amp;*</w:t>
-      </w:r>
-      <w:proofErr w:type="gramStart"/>
-      <w:r>
-        <w:t>()+</w:t>
-      </w:r>
-      <w:proofErr w:type="gramEnd"/>
-      <w:r>
-        <w:t>-</w:t>
+        <w:t>.~!@#$%^&amp;*()+-</w:t>
       </w:r>
       <w:r>
         <w:t>»</w:t>
@@ -10168,13 +10023,8 @@
               <w:pStyle w:val="aff4"/>
               <w:ind w:firstLine="0"/>
             </w:pPr>
-            <w:proofErr w:type="spellStart"/>
-            <w:r>
-              <w:t>Cбор</w:t>
-            </w:r>
-            <w:proofErr w:type="spellEnd"/>
-            <w:r>
-              <w:t xml:space="preserve"> необходимой информации, постановка целей, задач системы, которые в будущем должны быть реализованы</w:t>
+            <w:r>
+              <w:t>Cбор необходимой информации, постановка целей, задач системы, которые в будущем должны быть реализованы</w:t>
             </w:r>
           </w:p>
         </w:tc>
@@ -10218,13 +10068,8 @@
               <w:pStyle w:val="aff4"/>
               <w:ind w:firstLine="0"/>
             </w:pPr>
-            <w:proofErr w:type="spellStart"/>
-            <w:r>
-              <w:t>Бэклог</w:t>
-            </w:r>
-            <w:proofErr w:type="spellEnd"/>
-            <w:r>
-              <w:t xml:space="preserve"> продукта</w:t>
+            <w:r>
+              <w:t>Бэклог продукта</w:t>
             </w:r>
           </w:p>
         </w:tc>
@@ -10335,15 +10180,7 @@
               <w:ind w:firstLine="0"/>
             </w:pPr>
             <w:r>
-              <w:t xml:space="preserve">Анализ предметной области, анализ конкурентов и построение структуры требований, выражающейся в списке </w:t>
-            </w:r>
-            <w:proofErr w:type="spellStart"/>
-            <w:r>
-              <w:t>функциональностей</w:t>
-            </w:r>
-            <w:proofErr w:type="spellEnd"/>
-            <w:r>
-              <w:t>, ведущих к решению поставленных задач и целей</w:t>
+              <w:t>Анализ предметной области, анализ конкурентов и построение структуры требований, выражающейся в списке функциональностей, ведущих к решению поставленных задач и целей</w:t>
             </w:r>
           </w:p>
         </w:tc>
@@ -10605,13 +10442,8 @@
               <w:ind w:firstLine="0"/>
             </w:pPr>
             <w:r>
-              <w:t xml:space="preserve">Подготовка дизайн-макетов в </w:t>
-            </w:r>
-            <w:proofErr w:type="spellStart"/>
-            <w:r>
-              <w:t>Figma</w:t>
-            </w:r>
-            <w:proofErr w:type="spellEnd"/>
+              <w:t>Подготовка дизайн-макетов в Figma</w:t>
+            </w:r>
           </w:p>
         </w:tc>
         <w:tc>
@@ -10736,13 +10568,8 @@
               <w:ind w:firstLine="0"/>
             </w:pPr>
             <w:r>
-              <w:t xml:space="preserve">описание основных </w:t>
-            </w:r>
-            <w:proofErr w:type="spellStart"/>
-            <w:r>
-              <w:t>эндпоинтов</w:t>
-            </w:r>
-            <w:proofErr w:type="spellEnd"/>
+              <w:t>описание основных эндпоинтов</w:t>
+            </w:r>
           </w:p>
         </w:tc>
       </w:tr>
@@ -10861,13 +10688,8 @@
               <w:ind w:firstLine="0"/>
             </w:pPr>
             <w:r>
-              <w:t xml:space="preserve">Спецификация дизайн-макетов в </w:t>
-            </w:r>
-            <w:proofErr w:type="spellStart"/>
-            <w:r>
-              <w:t>Figma</w:t>
-            </w:r>
-            <w:proofErr w:type="spellEnd"/>
+              <w:t>Спецификация дизайн-макетов в Figma</w:t>
+            </w:r>
           </w:p>
         </w:tc>
         <w:tc>
@@ -11122,15 +10944,7 @@
         <w:pStyle w:val="aff4"/>
       </w:pPr>
       <w:r>
-        <w:t xml:space="preserve">Разработка системы будет вестись с использованием гибкой методологии </w:t>
-      </w:r>
-      <w:proofErr w:type="spellStart"/>
-      <w:r>
-        <w:t>Kanban</w:t>
-      </w:r>
-      <w:proofErr w:type="spellEnd"/>
-      <w:r>
-        <w:t>, которая хорошо подходит для разнородных команд, где участники обладают узкоспециализированными навыками и не могут выполнять задачи за пределами своей компетенции. Процесс будет организован следующим образом (с учетом возможных изменений в требованиях):</w:t>
+        <w:t>Разработка системы будет вестись с использованием гибкой методологии Kanban, которая хорошо подходит для разнородных команд, где участники обладают узкоспециализированными навыками и не могут выполнять задачи за пределами своей компетенции. Процесс будет организован следующим образом (с учетом возможных изменений в требованиях):</w:t>
       </w:r>
     </w:p>
     <w:p>
@@ -11138,15 +10952,7 @@
         <w:pStyle w:val="a8"/>
       </w:pPr>
       <w:r>
-        <w:t xml:space="preserve">Формирование потока задач – все задачи проекта размещаются в общем </w:t>
-      </w:r>
-      <w:proofErr w:type="spellStart"/>
-      <w:r>
-        <w:t>таск</w:t>
-      </w:r>
-      <w:proofErr w:type="spellEnd"/>
-      <w:r>
-        <w:t>-трекере и сортируются по приоритету. Каждый участник выбирает задачи, соответствующие его специализации и зоне ответственности</w:t>
+        <w:t>Формирование потока задач – все задачи проекта размещаются в общем таск-трекере и сортируются по приоритету. Каждый участник выбирает задачи, соответствующие его специализации и зоне ответственности</w:t>
       </w:r>
       <w:r>
         <w:t>;</w:t>
@@ -11157,15 +10963,7 @@
         <w:pStyle w:val="a8"/>
       </w:pPr>
       <w:r>
-        <w:t xml:space="preserve">Гибкое управление приоритетами – в случае изменения требований заказчика критические задачи могут быть оперативно </w:t>
-      </w:r>
-      <w:proofErr w:type="spellStart"/>
-      <w:r>
-        <w:t>переприоритизированы</w:t>
-      </w:r>
-      <w:proofErr w:type="spellEnd"/>
-      <w:r>
-        <w:t xml:space="preserve"> без ожидания завершения фиксированного цикла</w:t>
+        <w:t>Гибкое управление приоритетами – в случае изменения требований заказчика критические задачи могут быть оперативно переприоритизированы без ожидания завершения фиксированного цикла</w:t>
       </w:r>
       <w:r>
         <w:t>;</w:t>
@@ -11450,34 +11248,13 @@
               <w:t>Должен быть создан</w:t>
             </w:r>
             <w:r>
-              <w:t xml:space="preserve"> репозиторий проекта на </w:t>
-            </w:r>
-            <w:proofErr w:type="spellStart"/>
-            <w:r>
-              <w:t>GitHub</w:t>
-            </w:r>
-            <w:proofErr w:type="spellEnd"/>
-            <w:r>
-              <w:t xml:space="preserve">, распределены задачи проекта в </w:t>
-            </w:r>
-            <w:proofErr w:type="spellStart"/>
-            <w:r>
-              <w:t>таск</w:t>
-            </w:r>
-            <w:proofErr w:type="spellEnd"/>
+              <w:t xml:space="preserve"> репозиторий проекта на GitHub, распределены задачи проекта в таск</w:t>
+            </w:r>
             <w:r>
               <w:t>-</w:t>
             </w:r>
             <w:r>
-              <w:t xml:space="preserve">менеджере, создан проект </w:t>
-            </w:r>
-            <w:proofErr w:type="spellStart"/>
-            <w:r>
-              <w:t>Miro</w:t>
-            </w:r>
-            <w:proofErr w:type="spellEnd"/>
-            <w:r>
-              <w:t xml:space="preserve"> с общей логикой системы, предоставлены промежуточные результаты по курсовому проекту и готовое техническое задание</w:t>
+              <w:t>менеджере, создан проект Miro с общей логикой системы, предоставлены промежуточные результаты по курсовому проекту и готовое техническое задание</w:t>
             </w:r>
             <w:r>
               <w:t>.</w:t>
@@ -11900,24 +11677,17 @@
       <w:pPr>
         <w:pStyle w:val="a9"/>
       </w:pPr>
-      <w:proofErr w:type="spellStart"/>
       <w:r>
         <w:t>Use</w:t>
       </w:r>
-      <w:proofErr w:type="spellEnd"/>
       <w:r>
         <w:rPr>
           <w:lang w:val="en-US"/>
         </w:rPr>
         <w:t xml:space="preserve"> </w:t>
       </w:r>
-      <w:proofErr w:type="spellStart"/>
-      <w:r>
-        <w:t>case</w:t>
-      </w:r>
-      <w:proofErr w:type="spellEnd"/>
-      <w:r>
-        <w:t xml:space="preserve"> диаграмма приложения.</w:t>
+      <w:r>
+        <w:t>case диаграмма приложения.</w:t>
       </w:r>
     </w:p>
     <w:p>

</xml_diff>

<commit_message>
[DOM-307] Add course project document
</commit_message>
<xml_diff>
--- a/documentation/technical_specification/Техническое_задание.docx
+++ b/documentation/technical_specification/Техническое_задание.docx
@@ -5357,9 +5357,6 @@
     <w:p>
       <w:pPr>
         <w:pStyle w:val="aff4"/>
-        <w:rPr>
-          <w:lang w:val="en-US"/>
-        </w:rPr>
       </w:pPr>
       <w:r>
         <w:t>В данном разделе приводятся общие сведения о разрабатываемой АС.</w:t>
@@ -5368,9 +5365,6 @@
     <w:p>
       <w:pPr>
         <w:pStyle w:val="aff4"/>
-        <w:rPr>
-          <w:lang w:val="en-US"/>
-        </w:rPr>
       </w:pPr>
     </w:p>
     <w:p>
@@ -5718,9 +5712,6 @@
     <w:p>
       <w:pPr>
         <w:pStyle w:val="a5"/>
-        <w:rPr>
-          <w:lang w:val="en-US"/>
-        </w:rPr>
       </w:pPr>
       <w:bookmarkStart w:id="8" w:name="_Toc194527279"/>
       <w:r>
@@ -5735,9 +5726,6 @@
     <w:p>
       <w:pPr>
         <w:pStyle w:val="aff4"/>
-        <w:rPr>
-          <w:lang w:val="en-US"/>
-        </w:rPr>
       </w:pPr>
     </w:p>
     <w:p>
@@ -5745,7 +5733,6 @@
         <w:pStyle w:val="aff4"/>
         <w:rPr>
           <w:color w:val="auto"/>
-          <w:lang w:val="en-US"/>
         </w:rPr>
       </w:pPr>
       <w:r>
@@ -5778,7 +5765,6 @@
         <w:pStyle w:val="aff4"/>
         <w:rPr>
           <w:color w:val="auto"/>
-          <w:lang w:val="en-US"/>
         </w:rPr>
       </w:pPr>
     </w:p>
@@ -6049,9 +6035,6 @@
     <w:p>
       <w:pPr>
         <w:pStyle w:val="aff4"/>
-        <w:rPr>
-          <w:lang w:val="en-US"/>
-        </w:rPr>
       </w:pPr>
       <w:r>
         <w:t>В данном разделе описываются основные характеристики объекта автоматизации и условий его эксплуатации.</w:t>
@@ -6060,9 +6043,6 @@
     <w:p>
       <w:pPr>
         <w:pStyle w:val="aff4"/>
-        <w:rPr>
-          <w:lang w:val="en-US"/>
-        </w:rPr>
       </w:pPr>
     </w:p>
     <w:p>
@@ -6088,9 +6068,6 @@
     <w:p>
       <w:pPr>
         <w:pStyle w:val="aff4"/>
-        <w:rPr>
-          <w:lang w:val="en-US"/>
-        </w:rPr>
       </w:pPr>
       <w:r>
         <w:t>«</w:t>
@@ -6124,9 +6101,6 @@
       <w:pPr>
         <w:pStyle w:val="aff4"/>
         <w:ind w:firstLine="0"/>
-        <w:rPr>
-          <w:lang w:val="en-US"/>
-        </w:rPr>
       </w:pPr>
     </w:p>
     <w:p>
@@ -6213,9 +6187,6 @@
     <w:p>
       <w:pPr>
         <w:pStyle w:val="aff4"/>
-        <w:rPr>
-          <w:lang w:val="en-US"/>
-        </w:rPr>
       </w:pPr>
       <w:r>
         <w:t xml:space="preserve">В данном разделе описываются </w:t>
@@ -6231,9 +6202,6 @@
       <w:pPr>
         <w:pStyle w:val="aff4"/>
         <w:ind w:firstLine="0"/>
-        <w:rPr>
-          <w:lang w:val="en-US"/>
-        </w:rPr>
       </w:pPr>
     </w:p>
     <w:p>
@@ -6611,9 +6579,6 @@
     <w:p>
       <w:pPr>
         <w:pStyle w:val="aff4"/>
-        <w:rPr>
-          <w:lang w:val="en-US"/>
-        </w:rPr>
       </w:pPr>
       <w:r>
         <w:t>Примерная</w:t>
@@ -6632,9 +6597,6 @@
       <w:pPr>
         <w:pStyle w:val="aff4"/>
         <w:ind w:firstLine="0"/>
-        <w:rPr>
-          <w:lang w:val="en-US"/>
-        </w:rPr>
       </w:pPr>
     </w:p>
     <w:p>
@@ -6692,9 +6654,6 @@
     <w:p>
       <w:pPr>
         <w:pStyle w:val="aff4"/>
-        <w:rPr>
-          <w:lang w:val="en-US"/>
-        </w:rPr>
       </w:pPr>
       <w:r>
         <w:t xml:space="preserve">Для осуществления взаимодействия типа Клиент-Сервер </w:t>
@@ -6718,9 +6677,6 @@
     <w:p>
       <w:pPr>
         <w:pStyle w:val="aff4"/>
-        <w:rPr>
-          <w:lang w:val="en-US"/>
-        </w:rPr>
       </w:pPr>
     </w:p>
     <w:p>
@@ -6765,9 +6721,6 @@
     <w:p>
       <w:pPr>
         <w:pStyle w:val="aff4"/>
-        <w:rPr>
-          <w:lang w:val="en-US"/>
-        </w:rPr>
       </w:pPr>
       <w:r>
         <w:t>Back-</w:t>
@@ -6812,9 +6765,6 @@
       <w:pPr>
         <w:pStyle w:val="aff4"/>
         <w:ind w:firstLine="0"/>
-        <w:rPr>
-          <w:lang w:val="en-US"/>
-        </w:rPr>
       </w:pPr>
     </w:p>
     <w:p>
@@ -6840,9 +6790,6 @@
     <w:p>
       <w:pPr>
         <w:pStyle w:val="aff4"/>
-        <w:rPr>
-          <w:lang w:val="en-US"/>
-        </w:rPr>
       </w:pPr>
       <w:r>
         <w:t>В данном пункте будут описаны задачи, которые система должна позволять решать пользователям.</w:t>
@@ -11204,11 +11151,24 @@
       <w:r>
         <w:t xml:space="preserve">: </w:t>
       </w:r>
+      <w:proofErr w:type="gramStart"/>
       <w:r>
         <w:t>«</w:t>
       </w:r>
       <w:r>
-        <w:t>.~!@#$%^&amp;*()+-</w:t>
+        <w:t>.~</w:t>
+      </w:r>
+      <w:proofErr w:type="gramEnd"/>
+      <w:r>
+        <w:t>!@#$%^&amp;*</w:t>
+      </w:r>
+      <w:proofErr w:type="gramStart"/>
+      <w:r>
+        <w:t>()+</w:t>
+      </w:r>
+      <w:proofErr w:type="gramEnd"/>
+      <w:r>
+        <w:t>-</w:t>
       </w:r>
       <w:r>
         <w:t>»</w:t>

</xml_diff>